<commit_message>
blackbox_test_03-016cbdc: Test functionality of Dashboard stats button
</commit_message>
<xml_diff>
--- a/Tests/Test_05-016cbdc/blackbox_test_03-016cbdc.docx
+++ b/Tests/Test_05-016cbdc/blackbox_test_03-016cbdc.docx
@@ -65,10 +65,13 @@
         <w:t xml:space="preserve">                                                                               </w:t>
       </w:r>
       <w:r>
-        <w:t xml:space="preserve">                                        </w:t>
+        <w:t xml:space="preserve">                                     </w:t>
       </w:r>
       <w:r>
         <w:t>Date conducted: </w:t>
+      </w:r>
+      <w:r>
+        <w:t>Nov 29, 2024, 7:27 PM</w:t>
       </w:r>
     </w:p>
     <w:p>
@@ -133,11 +136,11 @@
         <w:tblLook w:val="04A0" w:firstRow="1" w:lastRow="0" w:firstColumn="1" w:lastColumn="0" w:noHBand="0" w:noVBand="1"/>
       </w:tblPr>
       <w:tblGrid>
-        <w:gridCol w:w="4225"/>
-        <w:gridCol w:w="2380"/>
-        <w:gridCol w:w="1229"/>
-        <w:gridCol w:w="7086"/>
-        <w:gridCol w:w="1330"/>
+        <w:gridCol w:w="3289"/>
+        <w:gridCol w:w="2002"/>
+        <w:gridCol w:w="1082"/>
+        <w:gridCol w:w="5129"/>
+        <w:gridCol w:w="4748"/>
         <w:gridCol w:w="1020"/>
       </w:tblGrid>
       <w:tr>
@@ -417,6 +420,9 @@
             <w:r>
               <w:t> </w:t>
             </w:r>
+            <w:r>
+              <w:t>Dashboard screen is displayed immediately after successful login</w:t>
+            </w:r>
           </w:p>
         </w:tc>
         <w:tc>
@@ -438,6 +444,9 @@
             <w:hideMark/>
           </w:tcPr>
           <w:p>
+            <w:r>
+              <w:t>Pass</w:t>
+            </w:r>
             <w:r>
               <w:t> </w:t>
             </w:r>
@@ -562,7 +571,11 @@
             <w:vAlign w:val="center"/>
             <w:hideMark/>
           </w:tcPr>
-          <w:p/>
+          <w:p>
+            <w:r>
+              <w:t>Dashboard is accompanied with all the UI components</w:t>
+            </w:r>
+          </w:p>
         </w:tc>
         <w:tc>
           <w:tcPr>
@@ -582,7 +595,11 @@
             <w:vAlign w:val="center"/>
             <w:hideMark/>
           </w:tcPr>
-          <w:p/>
+          <w:p>
+            <w:r>
+              <w:t>Pass</w:t>
+            </w:r>
+          </w:p>
         </w:tc>
       </w:tr>
       <w:tr>
@@ -706,7 +723,11 @@
             <w:vAlign w:val="center"/>
             <w:hideMark/>
           </w:tcPr>
-          <w:p/>
+          <w:p>
+            <w:r>
+              <w:t>Dashboard UI components retain its consistency with the changing window size</w:t>
+            </w:r>
+          </w:p>
         </w:tc>
         <w:tc>
           <w:tcPr>
@@ -726,7 +747,11 @@
             <w:vAlign w:val="center"/>
             <w:hideMark/>
           </w:tcPr>
-          <w:p/>
+          <w:p>
+            <w:r>
+              <w:t>Pass</w:t>
+            </w:r>
+          </w:p>
         </w:tc>
       </w:tr>
       <w:tr>
@@ -847,7 +872,11 @@
             <w:vAlign w:val="center"/>
             <w:hideMark/>
           </w:tcPr>
-          <w:p/>
+          <w:p>
+            <w:r>
+              <w:t>App shows settings, help and logout dialog buttons as options</w:t>
+            </w:r>
+          </w:p>
         </w:tc>
         <w:tc>
           <w:tcPr>
@@ -867,7 +896,11 @@
             <w:vAlign w:val="center"/>
             <w:hideMark/>
           </w:tcPr>
-          <w:p/>
+          <w:p>
+            <w:r>
+              <w:t>Pass</w:t>
+            </w:r>
+          </w:p>
         </w:tc>
       </w:tr>
       <w:tr>
@@ -984,7 +1017,11 @@
             <w:vAlign w:val="center"/>
             <w:hideMark/>
           </w:tcPr>
-          <w:p/>
+          <w:p>
+            <w:r>
+              <w:t>Navigation arrows are displayed on each side while the main dashboard buttons are hidden</w:t>
+            </w:r>
+          </w:p>
         </w:tc>
         <w:tc>
           <w:tcPr>
@@ -1004,7 +1041,11 @@
             <w:vAlign w:val="center"/>
             <w:hideMark/>
           </w:tcPr>
-          <w:p/>
+          <w:p>
+            <w:r>
+              <w:t>Pass</w:t>
+            </w:r>
+          </w:p>
         </w:tc>
       </w:tr>
       <w:tr>
@@ -1030,6 +1071,7 @@
           </w:tcPr>
           <w:p>
             <w:r>
+              <w:lastRenderedPageBreak/>
               <w:t>Test functionality of Dashboard play/pause timer button</w:t>
             </w:r>
           </w:p>
@@ -1121,7 +1163,11 @@
             <w:vAlign w:val="center"/>
             <w:hideMark/>
           </w:tcPr>
-          <w:p/>
+          <w:p>
+            <w:r>
+              <w:t>The displayed timer in the Dashboard starts countdown</w:t>
+            </w:r>
+          </w:p>
         </w:tc>
         <w:tc>
           <w:tcPr>
@@ -1141,7 +1187,11 @@
             <w:vAlign w:val="center"/>
             <w:hideMark/>
           </w:tcPr>
-          <w:p/>
+          <w:p>
+            <w:r>
+              <w:t>Pass</w:t>
+            </w:r>
+          </w:p>
         </w:tc>
       </w:tr>
       <w:tr>
@@ -1167,7 +1217,6 @@
           </w:tcPr>
           <w:p>
             <w:r>
-              <w:lastRenderedPageBreak/>
               <w:t>Test functionality of Dashboard stats timer button</w:t>
             </w:r>
           </w:p>
@@ -1259,7 +1308,11 @@
             <w:vAlign w:val="center"/>
             <w:hideMark/>
           </w:tcPr>
-          <w:p/>
+          <w:p>
+            <w:r>
+              <w:t>There is no statistics screen that appears on Dashboard</w:t>
+            </w:r>
+          </w:p>
         </w:tc>
         <w:tc>
           <w:tcPr>
@@ -1279,7 +1332,11 @@
             <w:vAlign w:val="center"/>
             <w:hideMark/>
           </w:tcPr>
-          <w:p/>
+          <w:p>
+            <w:r>
+              <w:t>Fail</w:t>
+            </w:r>
+          </w:p>
         </w:tc>
       </w:tr>
     </w:tbl>
@@ -1698,6 +1755,7 @@
   <w:style w:type="character" w:default="1" w:styleId="DefaultParagraphFont">
     <w:name w:val="Default Paragraph Font"/>
     <w:uiPriority w:val="1"/>
+    <w:semiHidden/>
     <w:unhideWhenUsed/>
   </w:style>
   <w:style w:type="table" w:default="1" w:styleId="TableNormal">

</xml_diff>

<commit_message>
update blackbox_test_03-016cbdc.docx missing file detail
</commit_message>
<xml_diff>
--- a/Tests/Test_05-016cbdc/blackbox_test_03-016cbdc.docx
+++ b/Tests/Test_05-016cbdc/blackbox_test_03-016cbdc.docx
@@ -136,11 +136,11 @@
         <w:tblLook w:val="04A0" w:firstRow="1" w:lastRow="0" w:firstColumn="1" w:lastColumn="0" w:noHBand="0" w:noVBand="1"/>
       </w:tblPr>
       <w:tblGrid>
-        <w:gridCol w:w="3289"/>
-        <w:gridCol w:w="2002"/>
-        <w:gridCol w:w="1082"/>
-        <w:gridCol w:w="5129"/>
-        <w:gridCol w:w="4748"/>
+        <w:gridCol w:w="3318"/>
+        <w:gridCol w:w="1845"/>
+        <w:gridCol w:w="1087"/>
+        <w:gridCol w:w="5195"/>
+        <w:gridCol w:w="4805"/>
         <w:gridCol w:w="1020"/>
       </w:tblGrid>
       <w:tr>
@@ -1217,7 +1217,7 @@
           </w:tcPr>
           <w:p>
             <w:r>
-              <w:t>Test functionality of Dashboard stats timer button</w:t>
+              <w:t>Test functionality of Dashboard stats button</w:t>
             </w:r>
           </w:p>
         </w:tc>
@@ -1240,7 +1240,7 @@
           </w:tcPr>
           <w:p>
             <w:r>
-              <w:t>Statistics screen timer button</w:t>
+              <w:t>Statistics screen button</w:t>
             </w:r>
           </w:p>
         </w:tc>

</xml_diff>